<commit_message>
add link to repo to our project doc
</commit_message>
<xml_diff>
--- a/ProjectSubmission.docx
+++ b/ProjectSubmission.docx
@@ -126,25 +126,7 @@
           <w:sz w:val="24"/>
           <w:szCs w:val="24"/>
         </w:rPr>
-        <w:t xml:space="preserve">Lt. </w:t>
-      </w:r>
-      <w:proofErr w:type="spellStart"/>
-      <w:r>
-        <w:rPr>
-          <w:rFonts w:ascii="Times New Roman" w:hAnsi="Times New Roman" w:cs="Times New Roman"/>
-          <w:sz w:val="24"/>
-          <w:szCs w:val="24"/>
-        </w:rPr>
-        <w:t>Rseky</w:t>
-      </w:r>
-      <w:proofErr w:type="spellEnd"/>
-      <w:r>
-        <w:rPr>
-          <w:rFonts w:ascii="Times New Roman" w:hAnsi="Times New Roman" w:cs="Times New Roman"/>
-          <w:sz w:val="24"/>
-          <w:szCs w:val="24"/>
-        </w:rPr>
-        <w:t xml:space="preserve"> Anderson</w:t>
+        <w:t>Lt. Rseky Anderson</w:t>
       </w:r>
     </w:p>
     <w:p>
@@ -331,118 +313,150 @@
           <w:sz w:val="24"/>
           <w:szCs w:val="24"/>
         </w:rPr>
-        <w:t>In today’s data driven world, high performance computing (HPC) is emerging as an interesting platform for those who look to gain deep insight into hot topics such as genomics, computational chemistry, seismic imaging etc.  Initially adopted by research scientists who needed to perform complex mathematical calculations, HPC</w:t>
-      </w:r>
-      <w:r>
-        <w:rPr>
-          <w:rFonts w:ascii="Times New Roman" w:hAnsi="Times New Roman" w:cs="Times New Roman"/>
-          <w:sz w:val="24"/>
-          <w:szCs w:val="24"/>
-        </w:rPr>
-        <w:t xml:space="preserve">’s popularity has expanded to a wider number of fields of study.  “Environments that thrive on collection of analysis and distribution of data -and depend on reliable systems to support streamlines workflow with immense computational power – need HPC, </w:t>
-      </w:r>
-      <w:r>
-        <w:rPr>
-          <w:rFonts w:ascii="Times New Roman" w:hAnsi="Times New Roman" w:cs="Times New Roman"/>
-          <w:sz w:val="24"/>
-          <w:szCs w:val="24"/>
-        </w:rPr>
-        <w:t>“says</w:t>
-      </w:r>
-      <w:r>
-        <w:rPr>
-          <w:rFonts w:ascii="Times New Roman" w:hAnsi="Times New Roman" w:cs="Times New Roman"/>
-          <w:sz w:val="24"/>
-          <w:szCs w:val="24"/>
-        </w:rPr>
-        <w:t xml:space="preserve"> Dale Brantly, director of systems engineering at </w:t>
-      </w:r>
-      <w:proofErr w:type="spellStart"/>
-      <w:r>
-        <w:rPr>
-          <w:rFonts w:ascii="Times New Roman" w:hAnsi="Times New Roman" w:cs="Times New Roman"/>
-          <w:sz w:val="24"/>
-          <w:szCs w:val="24"/>
-        </w:rPr>
-        <w:t>Panasas</w:t>
-      </w:r>
-      <w:proofErr w:type="spellEnd"/>
-      <w:r>
-        <w:rPr>
-          <w:rFonts w:ascii="Times New Roman" w:hAnsi="Times New Roman" w:cs="Times New Roman"/>
-          <w:sz w:val="24"/>
-          <w:szCs w:val="24"/>
-        </w:rPr>
-        <w:t>, an HPC data storage-system provider</w:t>
-      </w:r>
-      <w:r>
-        <w:rPr>
-          <w:rFonts w:ascii="Times New Roman" w:hAnsi="Times New Roman" w:cs="Times New Roman"/>
-          <w:sz w:val="24"/>
-          <w:szCs w:val="24"/>
-        </w:rPr>
-        <w:t xml:space="preserve"> (Edwards 2019)</w:t>
-      </w:r>
-      <w:r>
-        <w:rPr>
-          <w:rFonts w:ascii="Times New Roman" w:hAnsi="Times New Roman" w:cs="Times New Roman"/>
-          <w:sz w:val="24"/>
-          <w:szCs w:val="24"/>
-        </w:rPr>
-        <w:t xml:space="preserve">. This paper elaborates on our team project, in which we designed a grid based high </w:t>
-      </w:r>
-      <w:r>
-        <w:rPr>
-          <w:rFonts w:ascii="Times New Roman" w:hAnsi="Times New Roman" w:cs="Times New Roman"/>
-          <w:sz w:val="24"/>
-          <w:szCs w:val="24"/>
-        </w:rPr>
-        <w:t>performance</w:t>
-      </w:r>
-      <w:r>
-        <w:rPr>
-          <w:rFonts w:ascii="Times New Roman" w:hAnsi="Times New Roman" w:cs="Times New Roman"/>
-          <w:sz w:val="24"/>
-          <w:szCs w:val="24"/>
-        </w:rPr>
-        <w:t xml:space="preserve"> computing system which solves prime factorization of very large numbers.</w:t>
-      </w:r>
-      <w:r>
-        <w:rPr>
-          <w:rFonts w:ascii="Times New Roman" w:hAnsi="Times New Roman" w:cs="Times New Roman"/>
-          <w:sz w:val="24"/>
-          <w:szCs w:val="24"/>
-        </w:rPr>
-        <w:t xml:space="preserve"> While accuracy is assumed, prime performance measurement is speed.</w:t>
-      </w:r>
-      <w:r>
-        <w:rPr>
-          <w:rFonts w:ascii="Times New Roman" w:hAnsi="Times New Roman" w:cs="Times New Roman"/>
-          <w:sz w:val="24"/>
-          <w:szCs w:val="24"/>
-        </w:rPr>
-        <w:t xml:space="preserve"> Now let us examine some key concepts.</w:t>
-      </w:r>
-    </w:p>
-    <w:p>
-      <w:pPr>
-        <w:spacing w:line="480" w:lineRule="auto"/>
-        <w:rPr>
-          <w:rFonts w:ascii="Times New Roman" w:hAnsi="Times New Roman" w:cs="Times New Roman"/>
-          <w:sz w:val="24"/>
-          <w:szCs w:val="24"/>
-        </w:rPr>
-      </w:pPr>
-      <w:r>
-        <w:rPr>
-          <w:rFonts w:ascii="Times New Roman" w:hAnsi="Times New Roman" w:cs="Times New Roman"/>
-          <w:sz w:val="24"/>
-          <w:szCs w:val="24"/>
-        </w:rPr>
-        <w:t>Prime Factorization</w:t>
+        <w:t xml:space="preserve">Our </w:t>
+      </w:r>
+      <w:r>
+        <w:rPr>
+          <w:rFonts w:ascii="Times New Roman" w:hAnsi="Times New Roman" w:cs="Times New Roman"/>
+          <w:sz w:val="24"/>
+          <w:szCs w:val="24"/>
+        </w:rPr>
+        <w:t>team</w:t>
+      </w:r>
+      <w:r>
+        <w:rPr>
+          <w:rFonts w:ascii="Times New Roman" w:hAnsi="Times New Roman" w:cs="Times New Roman"/>
+          <w:sz w:val="24"/>
+          <w:szCs w:val="24"/>
+        </w:rPr>
+        <w:t xml:space="preserve">’s </w:t>
       </w:r>
       <w:bookmarkStart w:id="0" w:name="_GoBack"/>
       <w:bookmarkEnd w:id="0"/>
+      <w:r>
+        <w:rPr>
+          <w:rFonts w:ascii="Times New Roman" w:hAnsi="Times New Roman" w:cs="Times New Roman"/>
+          <w:sz w:val="24"/>
+          <w:szCs w:val="24"/>
+        </w:rPr>
+        <w:t xml:space="preserve">code submission can be found at </w:t>
+      </w:r>
+      <w:hyperlink r:id="rId6" w:history="1">
+        <w:r>
+          <w:rPr>
+            <w:rStyle w:val="Hyperlink"/>
+          </w:rPr>
+          <w:t>https://github.com/DRS-CS689-Project/DRS</w:t>
+        </w:r>
+      </w:hyperlink>
+    </w:p>
+    <w:p>
+      <w:pPr>
+        <w:spacing w:line="480" w:lineRule="auto"/>
+        <w:rPr>
+          <w:rFonts w:ascii="Times New Roman" w:hAnsi="Times New Roman" w:cs="Times New Roman"/>
+          <w:sz w:val="24"/>
+          <w:szCs w:val="24"/>
+        </w:rPr>
+      </w:pPr>
+      <w:r>
+        <w:rPr>
+          <w:rFonts w:ascii="Times New Roman" w:hAnsi="Times New Roman" w:cs="Times New Roman"/>
+          <w:sz w:val="24"/>
+          <w:szCs w:val="24"/>
+        </w:rPr>
+        <w:t>In today’s data driven world, high performance computing (HPC) is emerging as an interesting platform for those who look to gain deep insight into hot topics such as genomics, computational chemistry, seismic imaging etc.  Initially adopted by research scientists who needed to perform complex mathematical calculations, HPC</w:t>
+      </w:r>
+      <w:r>
+        <w:rPr>
+          <w:rFonts w:ascii="Times New Roman" w:hAnsi="Times New Roman" w:cs="Times New Roman"/>
+          <w:sz w:val="24"/>
+          <w:szCs w:val="24"/>
+        </w:rPr>
+        <w:t xml:space="preserve">’s popularity has expanded to a wider number of fields of study.  “Environments that thrive on collection of analysis and distribution of data -and depend on reliable systems to support streamlines workflow with immense computational power – need HPC, </w:t>
+      </w:r>
+      <w:r>
+        <w:rPr>
+          <w:rFonts w:ascii="Times New Roman" w:hAnsi="Times New Roman" w:cs="Times New Roman"/>
+          <w:sz w:val="24"/>
+          <w:szCs w:val="24"/>
+        </w:rPr>
+        <w:t>“says</w:t>
+      </w:r>
+      <w:r>
+        <w:rPr>
+          <w:rFonts w:ascii="Times New Roman" w:hAnsi="Times New Roman" w:cs="Times New Roman"/>
+          <w:sz w:val="24"/>
+          <w:szCs w:val="24"/>
+        </w:rPr>
+        <w:t xml:space="preserve"> Dale Brantly, director of systems engineering at Panasas, an HPC data storage-system provider</w:t>
+      </w:r>
+      <w:r>
+        <w:rPr>
+          <w:rFonts w:ascii="Times New Roman" w:hAnsi="Times New Roman" w:cs="Times New Roman"/>
+          <w:sz w:val="24"/>
+          <w:szCs w:val="24"/>
+        </w:rPr>
+        <w:t xml:space="preserve"> (Edwards 2019)</w:t>
+      </w:r>
+      <w:r>
+        <w:rPr>
+          <w:rFonts w:ascii="Times New Roman" w:hAnsi="Times New Roman" w:cs="Times New Roman"/>
+          <w:sz w:val="24"/>
+          <w:szCs w:val="24"/>
+        </w:rPr>
+        <w:t xml:space="preserve">. This paper elaborates on our team project, in which we designed a grid based high </w:t>
+      </w:r>
+      <w:r>
+        <w:rPr>
+          <w:rFonts w:ascii="Times New Roman" w:hAnsi="Times New Roman" w:cs="Times New Roman"/>
+          <w:sz w:val="24"/>
+          <w:szCs w:val="24"/>
+        </w:rPr>
+        <w:t>performance</w:t>
+      </w:r>
+      <w:r>
+        <w:rPr>
+          <w:rFonts w:ascii="Times New Roman" w:hAnsi="Times New Roman" w:cs="Times New Roman"/>
+          <w:sz w:val="24"/>
+          <w:szCs w:val="24"/>
+        </w:rPr>
+        <w:t xml:space="preserve"> computing system which solves prime factorization of very large numbers.</w:t>
+      </w:r>
+      <w:r>
+        <w:rPr>
+          <w:rFonts w:ascii="Times New Roman" w:hAnsi="Times New Roman" w:cs="Times New Roman"/>
+          <w:sz w:val="24"/>
+          <w:szCs w:val="24"/>
+        </w:rPr>
+        <w:t xml:space="preserve"> While accuracy is assumed, prime performance measurement is speed.</w:t>
+      </w:r>
+      <w:r>
+        <w:rPr>
+          <w:rFonts w:ascii="Times New Roman" w:hAnsi="Times New Roman" w:cs="Times New Roman"/>
+          <w:sz w:val="24"/>
+          <w:szCs w:val="24"/>
+        </w:rPr>
+        <w:t xml:space="preserve"> Now let us examine some key concepts.</w:t>
+      </w:r>
+    </w:p>
+    <w:p>
+      <w:pPr>
+        <w:spacing w:line="480" w:lineRule="auto"/>
+        <w:rPr>
+          <w:rFonts w:ascii="Times New Roman" w:hAnsi="Times New Roman" w:cs="Times New Roman"/>
+          <w:sz w:val="24"/>
+          <w:szCs w:val="24"/>
+        </w:rPr>
+      </w:pPr>
+      <w:r>
+        <w:rPr>
+          <w:rFonts w:ascii="Times New Roman" w:hAnsi="Times New Roman" w:cs="Times New Roman"/>
+          <w:sz w:val="24"/>
+          <w:szCs w:val="24"/>
+        </w:rPr>
+        <w:t>Prime Factorization</w:t>
+      </w:r>
     </w:p>
     <w:p>
       <w:pPr>
@@ -565,7 +579,7 @@
           <w:sz w:val="24"/>
           <w:szCs w:val="24"/>
         </w:rPr>
-        <w:t xml:space="preserve"> bigger, it gets more challenging. The best mathematicians and scientist have been able to determine that it is totally impossible to find a completely efficient </w:t>
+        <w:t xml:space="preserve"> bigger, it gets more challenging. The best mathematicians and </w:t>
       </w:r>
       <w:r>
         <w:rPr>
@@ -574,7 +588,7 @@
           <w:szCs w:val="24"/>
         </w:rPr>
         <w:lastRenderedPageBreak/>
-        <w:t xml:space="preserve">algorithm for factorizing large numbers into primes. </w:t>
+        <w:t xml:space="preserve">scientist have been able to determine that it is totally impossible to find a completely efficient algorithm for factorizing large numbers into primes. </w:t>
       </w:r>
       <w:r>
         <w:rPr>
@@ -974,6 +988,7 @@
           <w:sz w:val="24"/>
           <w:szCs w:val="24"/>
         </w:rPr>
+        <w:lastRenderedPageBreak/>
         <w:t>While a divisor isn’t obtained</w:t>
       </w:r>
     </w:p>
@@ -993,7 +1008,6 @@
           <w:sz w:val="24"/>
           <w:szCs w:val="24"/>
         </w:rPr>
-        <w:lastRenderedPageBreak/>
         <w:t>Update x to f(x) (modulo n) [Tortoise Move]</w:t>
       </w:r>
     </w:p>
@@ -1378,7 +1392,7 @@
                     </pic:cNvPicPr>
                   </pic:nvPicPr>
                   <pic:blipFill>
-                    <a:blip r:embed="rId6">
+                    <a:blip r:embed="rId7">
                       <a:extLst>
                         <a:ext uri="{28A0092B-C50C-407E-A947-70E740481C1C}">
                           <a14:useLocalDpi xmlns:a14="http://schemas.microsoft.com/office/drawing/2010/main" val="0"/>
@@ -2009,7 +2023,7 @@
                     </pic:cNvPicPr>
                   </pic:nvPicPr>
                   <pic:blipFill>
-                    <a:blip r:embed="rId7">
+                    <a:blip r:embed="rId8">
                       <a:extLst>
                         <a:ext uri="{28A0092B-C50C-407E-A947-70E740481C1C}">
                           <a14:useLocalDpi xmlns:a14="http://schemas.microsoft.com/office/drawing/2010/main" val="0"/>
@@ -2816,27 +2830,7 @@
           <w:sz w:val="24"/>
           <w:szCs w:val="24"/>
         </w:rPr>
-        <w:t xml:space="preserve">software dependencies (libraries, OS, compiler, </w:t>
-      </w:r>
-      <w:proofErr w:type="spellStart"/>
-      <w:r>
-        <w:rPr>
-          <w:rFonts w:ascii="Times New Roman" w:hAnsi="Times New Roman" w:cs="Times New Roman"/>
-          <w:color w:val="FF0000"/>
-          <w:sz w:val="24"/>
-          <w:szCs w:val="24"/>
-        </w:rPr>
-        <w:t>etc</w:t>
-      </w:r>
-      <w:proofErr w:type="spellEnd"/>
-      <w:r>
-        <w:rPr>
-          <w:rFonts w:ascii="Times New Roman" w:hAnsi="Times New Roman" w:cs="Times New Roman"/>
-          <w:color w:val="FF0000"/>
-          <w:sz w:val="24"/>
-          <w:szCs w:val="24"/>
-        </w:rPr>
-        <w:t>) and compile/install instructions</w:t>
+        <w:t>software dependencies (libraries, OS, compiler, etc) and compile/install instructions</w:t>
       </w:r>
     </w:p>
     <w:p>
@@ -3266,7 +3260,7 @@
         </w:rPr>
         <w:t xml:space="preserve"> </w:t>
       </w:r>
-      <w:hyperlink r:id="rId8" w:history="1">
+      <w:hyperlink r:id="rId9" w:history="1">
         <w:r>
           <w:rPr>
             <w:rStyle w:val="Hyperlink"/>
@@ -3325,7 +3319,7 @@
           <w:szCs w:val="24"/>
         </w:rPr>
       </w:pPr>
-      <w:hyperlink r:id="rId9" w:history="1">
+      <w:hyperlink r:id="rId10" w:history="1">
         <w:r>
           <w:rPr>
             <w:rStyle w:val="Hyperlink"/>
@@ -3386,7 +3380,7 @@
           <w:szCs w:val="24"/>
         </w:rPr>
       </w:pPr>
-      <w:hyperlink r:id="rId10" w:history="1">
+      <w:hyperlink r:id="rId11" w:history="1">
         <w:r>
           <w:rPr>
             <w:rStyle w:val="Hyperlink"/>
@@ -4882,7 +4876,7 @@
 </file>
 
 <file path=customXml/itemProps1.xml><?xml version="1.0" encoding="utf-8"?>
-<ds:datastoreItem xmlns:ds="http://schemas.openxmlformats.org/officeDocument/2006/customXml" ds:itemID="{E15FBD2A-C885-48F7-A5CA-D3E6D62AD2B3}">
+<ds:datastoreItem xmlns:ds="http://schemas.openxmlformats.org/officeDocument/2006/customXml" ds:itemID="{2564FEF5-0A88-4771-BB3F-848310652E72}">
   <ds:schemaRefs>
     <ds:schemaRef ds:uri="http://schemas.openxmlformats.org/officeDocument/2006/bibliography"/>
   </ds:schemaRefs>

</xml_diff>